<commit_message>
image upload function created
</commit_message>
<xml_diff>
--- a/douments/Dissertation/Chapters/Chapter 3 – Design of Solution.docx
+++ b/douments/Dissertation/Chapters/Chapter 3 – Design of Solution.docx
@@ -537,26 +537,62 @@
           <w:sz w:val="24"/>
           <w:szCs w:val="24"/>
         </w:rPr>
-        <w:t>As a Procedural Programming Design Concept, the system will be developed utilizing the Non-Object Oriented technique.</w:t>
-      </w:r>
-    </w:p>
-    <w:p>
-      <w:pPr>
-        <w:spacing w:line="360" w:lineRule="auto"/>
-        <w:jc w:val="both"/>
-        <w:rPr>
-          <w:rFonts w:ascii="Times New Roman" w:hAnsi="Times New Roman" w:cs="Times New Roman"/>
-          <w:sz w:val="24"/>
-          <w:szCs w:val="24"/>
-        </w:rPr>
-      </w:pPr>
-      <w:r>
-        <w:rPr>
-          <w:rFonts w:ascii="Times New Roman" w:hAnsi="Times New Roman" w:cs="Times New Roman"/>
-          <w:sz w:val="24"/>
-          <w:szCs w:val="24"/>
-        </w:rPr>
-        <w:t>In a procedural language, a program is a list of statements, each of which instructs the computer to perform a certain task. It concentrates on the technique (function) and algorithm that are required to complete the derived computation. When a program grows in size, it is divided into functions, each with a distinct purpose. One of the fundamentals of structured programming is the division of the program into functions and modules.</w:t>
+        <w:t>As a Procedural Programming Design Concept, the system will be developed utilizing the Non-</w:t>
+      </w:r>
+      <w:proofErr w:type="gramStart"/>
+      <w:r>
+        <w:rPr>
+          <w:rFonts w:ascii="Times New Roman" w:hAnsi="Times New Roman" w:cs="Times New Roman"/>
+          <w:sz w:val="24"/>
+          <w:szCs w:val="24"/>
+        </w:rPr>
+        <w:t>Object Oriented</w:t>
+      </w:r>
+      <w:proofErr w:type="gramEnd"/>
+      <w:r>
+        <w:rPr>
+          <w:rFonts w:ascii="Times New Roman" w:hAnsi="Times New Roman" w:cs="Times New Roman"/>
+          <w:sz w:val="24"/>
+          <w:szCs w:val="24"/>
+        </w:rPr>
+        <w:t xml:space="preserve"> technique.</w:t>
+      </w:r>
+    </w:p>
+    <w:p>
+      <w:pPr>
+        <w:spacing w:line="360" w:lineRule="auto"/>
+        <w:jc w:val="both"/>
+        <w:rPr>
+          <w:rFonts w:ascii="Times New Roman" w:hAnsi="Times New Roman" w:cs="Times New Roman"/>
+          <w:sz w:val="24"/>
+          <w:szCs w:val="24"/>
+        </w:rPr>
+      </w:pPr>
+      <w:r>
+        <w:rPr>
+          <w:rFonts w:ascii="Times New Roman" w:hAnsi="Times New Roman" w:cs="Times New Roman"/>
+          <w:sz w:val="24"/>
+          <w:szCs w:val="24"/>
+        </w:rPr>
+        <w:t xml:space="preserve">In a procedural language, a program is a list of statements, each of which instructs the computer to perform a certain task. It concentrates on the technique (function) and algorithm that are required to complete the derived computation. When a program </w:t>
+      </w:r>
+      <w:proofErr w:type="gramStart"/>
+      <w:r>
+        <w:rPr>
+          <w:rFonts w:ascii="Times New Roman" w:hAnsi="Times New Roman" w:cs="Times New Roman"/>
+          <w:sz w:val="24"/>
+          <w:szCs w:val="24"/>
+        </w:rPr>
+        <w:t>grows in size</w:t>
+      </w:r>
+      <w:proofErr w:type="gramEnd"/>
+      <w:r>
+        <w:rPr>
+          <w:rFonts w:ascii="Times New Roman" w:hAnsi="Times New Roman" w:cs="Times New Roman"/>
+          <w:sz w:val="24"/>
+          <w:szCs w:val="24"/>
+        </w:rPr>
+        <w:t>, it is divided into functions, each with a distinct purpose. One of the fundamentals of structured programming is the division of the program into functions and modules.</w:t>
       </w:r>
     </w:p>
     <w:p>
@@ -841,7 +877,25 @@
           <w:sz w:val="24"/>
           <w:szCs w:val="24"/>
         </w:rPr>
-        <w:t xml:space="preserve"> Create users and manage user permitions in the system.</w:t>
+        <w:t xml:space="preserve"> Create users and manage user </w:t>
+      </w:r>
+      <w:proofErr w:type="spellStart"/>
+      <w:r>
+        <w:rPr>
+          <w:rFonts w:ascii="Times New Roman" w:hAnsi="Times New Roman" w:cs="Times New Roman"/>
+          <w:sz w:val="24"/>
+          <w:szCs w:val="24"/>
+        </w:rPr>
+        <w:t>permitions</w:t>
+      </w:r>
+      <w:proofErr w:type="spellEnd"/>
+      <w:r>
+        <w:rPr>
+          <w:rFonts w:ascii="Times New Roman" w:hAnsi="Times New Roman" w:cs="Times New Roman"/>
+          <w:sz w:val="24"/>
+          <w:szCs w:val="24"/>
+        </w:rPr>
+        <w:t xml:space="preserve"> in the system.</w:t>
       </w:r>
     </w:p>
     <w:p>
@@ -922,7 +976,25 @@
           <w:sz w:val="24"/>
           <w:szCs w:val="24"/>
         </w:rPr>
-        <w:t xml:space="preserve"> Manage all deliverys and register new courier companies </w:t>
+        <w:t xml:space="preserve"> Manage all </w:t>
+      </w:r>
+      <w:proofErr w:type="spellStart"/>
+      <w:r>
+        <w:rPr>
+          <w:rFonts w:ascii="Times New Roman" w:hAnsi="Times New Roman" w:cs="Times New Roman"/>
+          <w:sz w:val="24"/>
+          <w:szCs w:val="24"/>
+        </w:rPr>
+        <w:t>deliverys</w:t>
+      </w:r>
+      <w:proofErr w:type="spellEnd"/>
+      <w:r>
+        <w:rPr>
+          <w:rFonts w:ascii="Times New Roman" w:hAnsi="Times New Roman" w:cs="Times New Roman"/>
+          <w:sz w:val="24"/>
+          <w:szCs w:val="24"/>
+        </w:rPr>
+        <w:t xml:space="preserve"> and register new courier companies </w:t>
       </w:r>
     </w:p>
     <w:p>

</xml_diff>